<commit_message>
Overwritten by Github Actions - 2023-08-15T09:15:05Z
</commit_message>
<xml_diff>
--- a/conversion_script/archive/exploring_manuscript_textual_variability_2.docx
+++ b/conversion_script/archive/exploring_manuscript_textual_variability_2.docx
@@ -315,21 +315,7 @@
         <w:rPr>
           <w:rFonts w:asciiTheme="majorBidi" w:hAnsiTheme="majorBidi" w:cstheme="majorBidi"/>
         </w:rPr>
-        <w:t>-</w:t>
-      </w:r>
-      <w:proofErr w:type="spellStart"/>
-      <w:r>
-        <w:rPr>
-          <w:rFonts w:asciiTheme="majorBidi" w:hAnsiTheme="majorBidi" w:cstheme="majorBidi"/>
-        </w:rPr>
-        <w:t>Sharīf</w:t>
-      </w:r>
-      <w:proofErr w:type="spellEnd"/>
-      <w:r>
-        <w:rPr>
-          <w:rFonts w:asciiTheme="majorBidi" w:hAnsiTheme="majorBidi" w:cstheme="majorBidi"/>
-        </w:rPr>
-        <w:t xml:space="preserve"> al-</w:t>
+        <w:t>-Sharīf al-</w:t>
       </w:r>
       <w:proofErr w:type="spellStart"/>
       <w:r>
@@ -421,7 +407,6 @@
         </w:rPr>
         <w:t xml:space="preserve"> </w:t>
       </w:r>
-      <w:proofErr w:type="gramStart"/>
       <w:r>
         <w:rPr>
           <w:rFonts w:asciiTheme="majorBidi" w:hAnsiTheme="majorBidi" w:cstheme="majorBidi"/>
@@ -432,14 +417,7 @@
         <w:rPr>
           <w:rFonts w:asciiTheme="majorBidi" w:hAnsiTheme="majorBidi" w:cstheme="majorBidi"/>
         </w:rPr>
-        <w:t xml:space="preserve"> number of</w:t>
-      </w:r>
-      <w:proofErr w:type="gramEnd"/>
-      <w:r>
-        <w:rPr>
-          <w:rFonts w:asciiTheme="majorBidi" w:hAnsiTheme="majorBidi" w:cstheme="majorBidi"/>
-        </w:rPr>
-        <w:t xml:space="preserve"> moral directives and exhortations incorporated throughout. </w:t>
+        <w:t xml:space="preserve"> number of moral directives and exhortations incorporated throughout. </w:t>
       </w:r>
     </w:p>
     <w:p>
@@ -549,21 +527,7 @@
         <w:rPr>
           <w:rFonts w:asciiTheme="majorBidi" w:hAnsiTheme="majorBidi" w:cstheme="majorBidi"/>
         </w:rPr>
-        <w:t xml:space="preserve">as noted by Moktar </w:t>
-      </w:r>
-      <w:proofErr w:type="spellStart"/>
-      <w:r>
-        <w:rPr>
-          <w:rFonts w:asciiTheme="majorBidi" w:hAnsiTheme="majorBidi" w:cstheme="majorBidi"/>
-        </w:rPr>
-        <w:t>Djebli</w:t>
-      </w:r>
-      <w:proofErr w:type="spellEnd"/>
-      <w:r>
-        <w:rPr>
-          <w:rFonts w:asciiTheme="majorBidi" w:hAnsiTheme="majorBidi" w:cstheme="majorBidi"/>
-        </w:rPr>
-        <w:t xml:space="preserve">, </w:t>
+        <w:t xml:space="preserve">as noted by Moktar Djebli, </w:t>
       </w:r>
     </w:p>
     <w:p>
@@ -612,21 +576,21 @@
         <w:rPr>
           <w:rFonts w:asciiTheme="majorBidi" w:hAnsiTheme="majorBidi" w:cstheme="majorBidi"/>
         </w:rPr>
-        <w:t xml:space="preserve">, i, 2). The powerful assonance of its prose, its </w:t>
-      </w:r>
-      <w:proofErr w:type="gramStart"/>
-      <w:r>
-        <w:rPr>
-          <w:rFonts w:asciiTheme="majorBidi" w:hAnsiTheme="majorBidi" w:cstheme="majorBidi"/>
-        </w:rPr>
-        <w:t>sometimes studied</w:t>
-      </w:r>
-      <w:proofErr w:type="gramEnd"/>
-      <w:r>
-        <w:rPr>
-          <w:rFonts w:asciiTheme="majorBidi" w:hAnsiTheme="majorBidi" w:cstheme="majorBidi"/>
-        </w:rPr>
-        <w:t xml:space="preserve"> rhetoric, its remarkable eloquence, its gripping images, its sober, unpolished and relatively obscure mode of expression, Bedouin wisdom and sensibility blended with Islamic delicacy and vision—all of these constitute the literary worth of the </w:t>
+        <w:t xml:space="preserve">, </w:t>
+      </w:r>
+      <w:proofErr w:type="spellStart"/>
+      <w:r>
+        <w:rPr>
+          <w:rFonts w:asciiTheme="majorBidi" w:hAnsiTheme="majorBidi" w:cstheme="majorBidi"/>
+        </w:rPr>
+        <w:t>i</w:t>
+      </w:r>
+      <w:proofErr w:type="spellEnd"/>
+      <w:r>
+        <w:rPr>
+          <w:rFonts w:asciiTheme="majorBidi" w:hAnsiTheme="majorBidi" w:cstheme="majorBidi"/>
+        </w:rPr>
+        <w:t>, 2). The powerful assonance of its prose, its sometimes studied rhetoric, its remarkable eloquence, its gripping images, its sober, unpolished and relatively obscure mode of expression, Bedouin wisdom and sensibility blended with Islamic delicacy and vision—all of these constitute the literary worth of the </w:t>
       </w:r>
       <w:proofErr w:type="spellStart"/>
       <w:r>
@@ -987,6 +951,26 @@
           <w:rFonts w:asciiTheme="majorBidi" w:hAnsiTheme="majorBidi" w:cstheme="majorBidi"/>
         </w:rPr>
       </w:pPr>
+      <w:r>
+        <w:rPr>
+          <w:rFonts w:asciiTheme="majorBidi" w:hAnsiTheme="majorBidi" w:cstheme="majorBidi"/>
+        </w:rPr>
+        <w:t>{: .</w:t>
+      </w:r>
+      <w:proofErr w:type="spellStart"/>
+      <w:r>
+        <w:rPr>
+          <w:rFonts w:asciiTheme="majorBidi" w:hAnsiTheme="majorBidi" w:cstheme="majorBidi"/>
+        </w:rPr>
+        <w:t>figcaption</w:t>
+      </w:r>
+      <w:proofErr w:type="spellEnd"/>
+      <w:r>
+        <w:rPr>
+          <w:rFonts w:asciiTheme="majorBidi" w:hAnsiTheme="majorBidi" w:cstheme="majorBidi"/>
+        </w:rPr>
+        <w:t xml:space="preserve"> }</w:t>
+      </w:r>
     </w:p>
     <w:p>
       <w:pPr>
@@ -1122,35 +1106,7 @@
         <w:rPr>
           <w:rFonts w:asciiTheme="majorBidi" w:hAnsiTheme="majorBidi" w:cstheme="majorBidi"/>
         </w:rPr>
-        <w:t xml:space="preserve"> manuscripts of the Organization of Libraries, Museums and </w:t>
-      </w:r>
-      <w:proofErr w:type="spellStart"/>
-      <w:r>
-        <w:rPr>
-          <w:rFonts w:asciiTheme="majorBidi" w:hAnsiTheme="majorBidi" w:cstheme="majorBidi"/>
-        </w:rPr>
-        <w:t>Astan</w:t>
-      </w:r>
-      <w:proofErr w:type="spellEnd"/>
-      <w:r>
-        <w:rPr>
-          <w:rFonts w:asciiTheme="majorBidi" w:hAnsiTheme="majorBidi" w:cstheme="majorBidi"/>
-        </w:rPr>
-        <w:t xml:space="preserve"> Quds </w:t>
-      </w:r>
-      <w:proofErr w:type="spellStart"/>
-      <w:r>
-        <w:rPr>
-          <w:rFonts w:asciiTheme="majorBidi" w:hAnsiTheme="majorBidi" w:cstheme="majorBidi"/>
-        </w:rPr>
-        <w:t>Razavi</w:t>
-      </w:r>
-      <w:proofErr w:type="spellEnd"/>
-      <w:r>
-        <w:rPr>
-          <w:rFonts w:asciiTheme="majorBidi" w:hAnsiTheme="majorBidi" w:cstheme="majorBidi"/>
-        </w:rPr>
-        <w:t xml:space="preserve"> Documentation Center is alleged to be the oldest uncovered to date. Given the expanse and range of manuscripts of the </w:t>
+        <w:t xml:space="preserve"> manuscripts of the Organization of Libraries, Museums and Astan Quds Razavi Documentation Center is alleged to be the oldest uncovered to date. Given the expanse and range of manuscripts of the </w:t>
       </w:r>
       <w:proofErr w:type="spellStart"/>
       <w:r>
@@ -1797,6 +1753,26 @@
           <w:rFonts w:asciiTheme="majorBidi" w:hAnsiTheme="majorBidi" w:cstheme="majorBidi"/>
         </w:rPr>
       </w:pPr>
+      <w:r>
+        <w:rPr>
+          <w:rFonts w:asciiTheme="majorBidi" w:hAnsiTheme="majorBidi" w:cstheme="majorBidi"/>
+        </w:rPr>
+        <w:t>{: .</w:t>
+      </w:r>
+      <w:proofErr w:type="spellStart"/>
+      <w:r>
+        <w:rPr>
+          <w:rFonts w:asciiTheme="majorBidi" w:hAnsiTheme="majorBidi" w:cstheme="majorBidi"/>
+        </w:rPr>
+        <w:t>figcaption</w:t>
+      </w:r>
+      <w:proofErr w:type="spellEnd"/>
+      <w:r>
+        <w:rPr>
+          <w:rFonts w:asciiTheme="majorBidi" w:hAnsiTheme="majorBidi" w:cstheme="majorBidi"/>
+        </w:rPr>
+        <w:t xml:space="preserve"> }</w:t>
+      </w:r>
     </w:p>
     <w:p>
       <w:pPr>
@@ -1805,6 +1781,14 @@
           <w:rFonts w:asciiTheme="majorBidi" w:hAnsiTheme="majorBidi" w:cstheme="majorBidi"/>
         </w:rPr>
       </w:pPr>
+    </w:p>
+    <w:p>
+      <w:pPr>
+        <w:spacing w:line="276" w:lineRule="auto"/>
+        <w:rPr>
+          <w:rFonts w:asciiTheme="majorBidi" w:hAnsiTheme="majorBidi" w:cstheme="majorBidi"/>
+        </w:rPr>
+      </w:pPr>
       <w:r>
         <w:rPr>
           <w:rFonts w:asciiTheme="majorBidi" w:hAnsiTheme="majorBidi" w:cstheme="majorBidi"/>
@@ -1975,25 +1959,7 @@
           <w:i/>
           <w:iCs/>
         </w:rPr>
-        <w:t xml:space="preserve"> </w:t>
-      </w:r>
-      <w:proofErr w:type="spellStart"/>
-      <w:r>
-        <w:rPr>
-          <w:rFonts w:asciiTheme="majorBidi" w:hAnsiTheme="majorBidi" w:cstheme="majorBidi"/>
-          <w:i/>
-          <w:iCs/>
-        </w:rPr>
-        <w:t>Amīr</w:t>
-      </w:r>
-      <w:proofErr w:type="spellEnd"/>
-      <w:r>
-        <w:rPr>
-          <w:rFonts w:asciiTheme="majorBidi" w:hAnsiTheme="majorBidi" w:cstheme="majorBidi"/>
-          <w:i/>
-          <w:iCs/>
-        </w:rPr>
-        <w:t xml:space="preserve"> al-</w:t>
+        <w:t xml:space="preserve"> Amīr al-</w:t>
       </w:r>
       <w:proofErr w:type="spellStart"/>
       <w:r>
@@ -2187,21 +2153,7 @@
         <w:rPr>
           <w:rFonts w:asciiTheme="majorBidi" w:hAnsiTheme="majorBidi" w:cstheme="majorBidi"/>
         </w:rPr>
-        <w:t xml:space="preserve">The manuscript contains </w:t>
-      </w:r>
-      <w:proofErr w:type="gramStart"/>
-      <w:r>
-        <w:rPr>
-          <w:rFonts w:asciiTheme="majorBidi" w:hAnsiTheme="majorBidi" w:cstheme="majorBidi"/>
-        </w:rPr>
-        <w:t>a number of</w:t>
-      </w:r>
-      <w:proofErr w:type="gramEnd"/>
-      <w:r>
-        <w:rPr>
-          <w:rFonts w:asciiTheme="majorBidi" w:hAnsiTheme="majorBidi" w:cstheme="majorBidi"/>
-        </w:rPr>
-        <w:t> </w:t>
+        <w:t>The manuscript contains a number of </w:t>
       </w:r>
       <w:r>
         <w:rPr>
@@ -2470,25 +2422,7 @@
           <w:sz w:val="22"/>
           <w:szCs w:val="22"/>
         </w:rPr>
-        <w:t xml:space="preserve">As Dr. Osama </w:t>
-      </w:r>
-      <w:proofErr w:type="spellStart"/>
-      <w:r>
-        <w:rPr>
-          <w:rFonts w:asciiTheme="majorBidi" w:hAnsiTheme="majorBidi" w:cstheme="majorBidi"/>
-          <w:sz w:val="22"/>
-          <w:szCs w:val="22"/>
-        </w:rPr>
-        <w:t>Eshera</w:t>
-      </w:r>
-      <w:proofErr w:type="spellEnd"/>
-      <w:r>
-        <w:rPr>
-          <w:rFonts w:asciiTheme="majorBidi" w:hAnsiTheme="majorBidi" w:cstheme="majorBidi"/>
-          <w:sz w:val="22"/>
-          <w:szCs w:val="22"/>
-        </w:rPr>
-        <w:t xml:space="preserve"> </w:t>
+        <w:t xml:space="preserve">As Dr. Osama Eshera </w:t>
       </w:r>
       <w:r>
         <w:rPr>
@@ -2535,6 +2469,36 @@
           <w:szCs w:val="22"/>
         </w:rPr>
         <w:t>is not the habit of the original scribe.</w:t>
+      </w:r>
+    </w:p>
+    <w:p>
+      <w:pPr>
+        <w:jc w:val="center"/>
+        <w:rPr>
+          <w:rFonts w:asciiTheme="majorBidi" w:hAnsiTheme="majorBidi" w:cstheme="majorBidi"/>
+          <w:sz w:val="22"/>
+          <w:szCs w:val="22"/>
+        </w:rPr>
+      </w:pPr>
+      <w:r>
+        <w:rPr>
+          <w:rFonts w:asciiTheme="majorBidi" w:hAnsiTheme="majorBidi" w:cstheme="majorBidi"/>
+        </w:rPr>
+        <w:t>{: .</w:t>
+      </w:r>
+      <w:proofErr w:type="spellStart"/>
+      <w:r>
+        <w:rPr>
+          <w:rFonts w:asciiTheme="majorBidi" w:hAnsiTheme="majorBidi" w:cstheme="majorBidi"/>
+        </w:rPr>
+        <w:t>figcaption</w:t>
+      </w:r>
+      <w:proofErr w:type="spellEnd"/>
+      <w:r>
+        <w:rPr>
+          <w:rFonts w:asciiTheme="majorBidi" w:hAnsiTheme="majorBidi" w:cstheme="majorBidi"/>
+        </w:rPr>
+        <w:t xml:space="preserve"> }</w:t>
       </w:r>
     </w:p>
     <w:p>
@@ -2670,6 +2634,8 @@
         <w:rPr>
           <w:rFonts w:asciiTheme="majorBidi" w:hAnsiTheme="majorBidi" w:cstheme="majorBidi"/>
           <w:color w:val="000000" w:themeColor="text1"/>
+          <w:sz w:val="22"/>
+          <w:szCs w:val="22"/>
         </w:rPr>
       </w:pPr>
       <w:r>
@@ -2933,6 +2899,35 @@
           <w:szCs w:val="22"/>
         </w:rPr>
         <w:t>ndicates a special/specific clay.</w:t>
+      </w:r>
+    </w:p>
+    <w:p>
+      <w:pPr>
+        <w:jc w:val="center"/>
+        <w:rPr>
+          <w:rFonts w:asciiTheme="majorBidi" w:hAnsiTheme="majorBidi" w:cstheme="majorBidi"/>
+          <w:color w:val="000000" w:themeColor="text1"/>
+        </w:rPr>
+      </w:pPr>
+      <w:r>
+        <w:rPr>
+          <w:rFonts w:asciiTheme="majorBidi" w:hAnsiTheme="majorBidi" w:cstheme="majorBidi"/>
+        </w:rPr>
+        <w:t>{: .</w:t>
+      </w:r>
+      <w:proofErr w:type="spellStart"/>
+      <w:r>
+        <w:rPr>
+          <w:rFonts w:asciiTheme="majorBidi" w:hAnsiTheme="majorBidi" w:cstheme="majorBidi"/>
+        </w:rPr>
+        <w:t>figcaption</w:t>
+      </w:r>
+      <w:proofErr w:type="spellEnd"/>
+      <w:r>
+        <w:rPr>
+          <w:rFonts w:asciiTheme="majorBidi" w:hAnsiTheme="majorBidi" w:cstheme="majorBidi"/>
+        </w:rPr>
+        <w:t xml:space="preserve"> }</w:t>
       </w:r>
       <w:r>
         <w:rPr>
@@ -3449,21 +3444,7 @@
         <w:rPr>
           <w:color w:val="000000"/>
         </w:rPr>
-        <w:t xml:space="preserve">Dr. Osama </w:t>
-      </w:r>
-      <w:proofErr w:type="spellStart"/>
-      <w:r>
-        <w:rPr>
-          <w:color w:val="000000"/>
-        </w:rPr>
-        <w:t>Eshera</w:t>
-      </w:r>
-      <w:proofErr w:type="spellEnd"/>
-      <w:r>
-        <w:rPr>
-          <w:color w:val="000000"/>
-        </w:rPr>
-        <w:t xml:space="preserve"> for his guidance. </w:t>
+        <w:t>Dr. Osama Eshera for his guidance. </w:t>
       </w:r>
     </w:p>
     <w:p>
@@ -4147,6 +4128,7 @@
   <w:style w:type="character" w:default="1" w:styleId="DefaultParagraphFont">
     <w:name w:val="Default Paragraph Font"/>
     <w:uiPriority w:val="1"/>
+    <w:semiHidden/>
     <w:unhideWhenUsed/>
   </w:style>
   <w:style w:type="table" w:default="1" w:styleId="TableNormal">

</xml_diff>